<commit_message>
user story 1.1 changelog and doc updated
</commit_message>
<xml_diff>
--- a/Project/Phase 2/Sprint 3/57066/UserStories.docx
+++ b/Project/Phase 2/Sprint 3/57066/UserStories.docx
@@ -34,33 +34,19 @@
         <w:rPr>
           <w:lang w:val="en-US"/>
         </w:rPr>
-        <w:t xml:space="preserve">This user story was done by team </w:t>
-      </w:r>
-      <w:proofErr w:type="spellStart"/>
-      <w:r>
-        <w:rPr>
-          <w:lang w:val="en-US"/>
-        </w:rPr>
-        <w:t>member</w:t>
-      </w:r>
-      <w:r>
-        <w:rPr>
-          <w:lang w:val="en-US"/>
-        </w:rPr>
-        <w:t>a</w:t>
-      </w:r>
-      <w:proofErr w:type="spellEnd"/>
-      <w:r>
-        <w:rPr>
-          <w:lang w:val="en-US"/>
-        </w:rPr>
-        <w:t xml:space="preserve"> 56971 and 57066</w:t>
-      </w:r>
-      <w:r>
-        <w:rPr>
-          <w:lang w:val="en-US"/>
-        </w:rPr>
-        <w:t>.</w:t>
+        <w:t>This user story was done by team member</w:t>
+      </w:r>
+      <w:r>
+        <w:rPr>
+          <w:lang w:val="en-US"/>
+        </w:rPr>
+        <w:t>s</w:t>
+      </w:r>
+      <w:r>
+        <w:rPr>
+          <w:lang w:val="en-US"/>
+        </w:rPr>
+        <w:t xml:space="preserve"> 56971 and 57066.</w:t>
       </w:r>
     </w:p>
     <w:p>
@@ -107,13 +93,7 @@
         <w:rPr>
           <w:lang w:val="en-US"/>
         </w:rPr>
-        <w:t xml:space="preserve">As a user, </w:t>
-      </w:r>
-      <w:r>
-        <w:rPr>
-          <w:lang w:val="en-US"/>
-        </w:rPr>
-        <w:t xml:space="preserve">I want to search for a specific topic in Google Scholar through </w:t>
+        <w:t xml:space="preserve">As a user, I want to search for a specific topic in Google Scholar through </w:t>
       </w:r>
       <w:proofErr w:type="spellStart"/>
       <w:proofErr w:type="gramStart"/>
@@ -200,13 +180,7 @@
         <w:rPr>
           <w:lang w:val="en-US"/>
         </w:rPr>
-        <w:t>Description: A us</w:t>
-      </w:r>
-      <w:r>
-        <w:rPr>
-          <w:lang w:val="en-US"/>
-        </w:rPr>
-        <w:t xml:space="preserve">er can search for any topic in Google Scholar through </w:t>
+        <w:t xml:space="preserve">Description: A user can search for any topic in Google Scholar through </w:t>
       </w:r>
       <w:proofErr w:type="spellStart"/>
       <w:r>
@@ -504,6 +478,247 @@
         </w:rPr>
         <w:tab/>
         <w:t>Main - User</w:t>
+      </w:r>
+    </w:p>
+    <w:p>
+      <w:pPr>
+        <w:rPr>
+          <w:lang w:val="en-US"/>
+        </w:rPr>
+      </w:pPr>
+    </w:p>
+    <w:p>
+      <w:pPr>
+        <w:rPr>
+          <w:lang w:val="en-US"/>
+        </w:rPr>
+      </w:pPr>
+    </w:p>
+    <w:p>
+      <w:pPr>
+        <w:pStyle w:val="Heading2"/>
+      </w:pPr>
+      <w:proofErr w:type="spellStart"/>
+      <w:r>
+        <w:lastRenderedPageBreak/>
+        <w:t>Limitations</w:t>
+      </w:r>
+      <w:proofErr w:type="spellEnd"/>
+      <w:r>
+        <w:t>:</w:t>
+      </w:r>
+    </w:p>
+    <w:p/>
+    <w:p>
+      <w:pPr>
+        <w:pStyle w:val="ListParagraph"/>
+        <w:numPr>
+          <w:ilvl w:val="0"/>
+          <w:numId w:val="2"/>
+        </w:numPr>
+        <w:rPr>
+          <w:lang w:val="en-US"/>
+        </w:rPr>
+      </w:pPr>
+      <w:r>
+        <w:rPr>
+          <w:lang w:val="en-US"/>
+        </w:rPr>
+        <w:t>and 1.1:</w:t>
+      </w:r>
+    </w:p>
+    <w:p>
+      <w:pPr>
+        <w:rPr>
+          <w:lang w:val="en-US"/>
+        </w:rPr>
+      </w:pPr>
+      <w:r>
+        <w:rPr>
+          <w:lang w:val="en-US"/>
+        </w:rPr>
+        <w:t>The search windows give an error when clicking “Cancel”.</w:t>
+      </w:r>
+    </w:p>
+    <w:p>
+      <w:pPr>
+        <w:rPr>
+          <w:lang w:val="en-US"/>
+        </w:rPr>
+      </w:pPr>
+    </w:p>
+    <w:p>
+      <w:pPr>
+        <w:rPr>
+          <w:lang w:val="en-US"/>
+        </w:rPr>
+      </w:pPr>
+      <w:r>
+        <w:rPr>
+          <w:lang w:val="en-US"/>
+        </w:rPr>
+        <w:t>1.1:</w:t>
+      </w:r>
+    </w:p>
+    <w:p>
+      <w:pPr>
+        <w:rPr>
+          <w:lang w:val="en-US"/>
+        </w:rPr>
+      </w:pPr>
+      <w:r>
+        <w:rPr>
+          <w:lang w:val="en-US"/>
+        </w:rPr>
+        <w:t xml:space="preserve">The GUI button </w:t>
+      </w:r>
+      <w:r>
+        <w:rPr>
+          <w:lang w:val="en-US"/>
+        </w:rPr>
+        <w:t>doesn’t appear greyed out whe</w:t>
+      </w:r>
+      <w:r>
+        <w:rPr>
+          <w:lang w:val="en-US"/>
+        </w:rPr>
+        <w:t xml:space="preserve">n </w:t>
+      </w:r>
+      <w:r>
+        <w:rPr>
+          <w:lang w:val="en-US"/>
+        </w:rPr>
+        <w:t xml:space="preserve">a </w:t>
+      </w:r>
+      <w:r>
+        <w:rPr>
+          <w:lang w:val="en-US"/>
+        </w:rPr>
+        <w:t>library</w:t>
+      </w:r>
+      <w:r>
+        <w:rPr>
+          <w:lang w:val="en-US"/>
+        </w:rPr>
+        <w:t xml:space="preserve"> isn’t</w:t>
+      </w:r>
+      <w:r>
+        <w:rPr>
+          <w:lang w:val="en-US"/>
+        </w:rPr>
+        <w:t xml:space="preserve"> available.</w:t>
+      </w:r>
+    </w:p>
+    <w:p>
+      <w:pPr>
+        <w:rPr>
+          <w:rFonts w:ascii="Consolas" w:hAnsi="Consolas"/>
+          <w:sz w:val="21"/>
+          <w:szCs w:val="21"/>
+          <w:lang w:val="en-US"/>
+        </w:rPr>
+      </w:pPr>
+      <w:r>
+        <w:rPr>
+          <w:rFonts w:ascii="Consolas" w:hAnsi="Consolas"/>
+          <w:sz w:val="21"/>
+          <w:szCs w:val="21"/>
+          <w:lang w:val="en-US"/>
+        </w:rPr>
+        <w:t>The search gives an error if the parser used doesn’t find one of the fields (e.g., authors).</w:t>
+      </w:r>
+    </w:p>
+    <w:p>
+      <w:pPr>
+        <w:rPr>
+          <w:rFonts w:ascii="Consolas" w:hAnsi="Consolas"/>
+          <w:sz w:val="21"/>
+          <w:szCs w:val="21"/>
+          <w:lang w:val="en-US"/>
+        </w:rPr>
+      </w:pPr>
+      <w:r>
+        <w:rPr>
+          <w:rFonts w:ascii="Consolas" w:hAnsi="Consolas"/>
+          <w:sz w:val="21"/>
+          <w:szCs w:val="21"/>
+          <w:lang w:val="en-US"/>
+        </w:rPr>
+        <w:t>Only a limited number o</w:t>
+      </w:r>
+      <w:r>
+        <w:rPr>
+          <w:rFonts w:ascii="Consolas" w:hAnsi="Consolas"/>
+          <w:sz w:val="21"/>
+          <w:szCs w:val="21"/>
+          <w:lang w:val="en-US"/>
+        </w:rPr>
+        <w:t>f fields gets filled in.</w:t>
+      </w:r>
+    </w:p>
+    <w:p>
+      <w:pPr>
+        <w:rPr>
+          <w:rFonts w:ascii="Consolas" w:hAnsi="Consolas"/>
+          <w:sz w:val="21"/>
+          <w:szCs w:val="21"/>
+          <w:lang w:val="en-US"/>
+        </w:rPr>
+      </w:pPr>
+      <w:r>
+        <w:rPr>
+          <w:rFonts w:ascii="Consolas" w:hAnsi="Consolas"/>
+          <w:sz w:val="21"/>
+          <w:szCs w:val="21"/>
+          <w:lang w:val="en-US"/>
+        </w:rPr>
+        <w:t>Formatting is limited to what Google Scholar</w:t>
+      </w:r>
+      <w:r>
+        <w:rPr>
+          <w:rFonts w:ascii="Consolas" w:hAnsi="Consolas"/>
+          <w:sz w:val="21"/>
+          <w:szCs w:val="21"/>
+          <w:lang w:val="en-US"/>
+        </w:rPr>
+        <w:t xml:space="preserve"> shows, which makes parsing for information like the year of the article very difficult.</w:t>
+      </w:r>
+    </w:p>
+    <w:p>
+      <w:pPr>
+        <w:rPr>
+          <w:rFonts w:ascii="Consolas" w:hAnsi="Consolas"/>
+          <w:sz w:val="21"/>
+          <w:szCs w:val="21"/>
+          <w:lang w:val="en-US"/>
+        </w:rPr>
+      </w:pPr>
+      <w:r>
+        <w:rPr>
+          <w:rFonts w:ascii="Consolas" w:hAnsi="Consolas"/>
+          <w:sz w:val="21"/>
+          <w:szCs w:val="21"/>
+          <w:lang w:val="en-US"/>
+        </w:rPr>
+        <w:t>Articles, books (</w:t>
+      </w:r>
+      <w:r>
+        <w:rPr>
+          <w:rFonts w:ascii="Consolas" w:hAnsi="Consolas"/>
+          <w:sz w:val="21"/>
+          <w:szCs w:val="21"/>
+          <w:lang w:val="en-US"/>
+        </w:rPr>
+        <w:t>etc.</w:t>
+      </w:r>
+      <w:r>
+        <w:rPr>
+          <w:rFonts w:ascii="Consolas" w:hAnsi="Consolas"/>
+          <w:sz w:val="21"/>
+          <w:szCs w:val="21"/>
+          <w:lang w:val="en-US"/>
+        </w:rPr>
+        <w:t>) are not differentiated.</w:t>
       </w:r>
     </w:p>
     <w:p>
@@ -526,6 +741,119 @@
 <file path=word/numbering.xml><?xml version="1.0" encoding="utf-8"?>
 <w:numbering xmlns:wpc="http://schemas.microsoft.com/office/word/2010/wordprocessingCanvas" xmlns:cx="http://schemas.microsoft.com/office/drawing/2014/chartex" xmlns:cx1="http://schemas.microsoft.com/office/drawing/2015/9/8/chartex" xmlns:cx2="http://schemas.microsoft.com/office/drawing/2015/10/21/chartex" xmlns:cx3="http://schemas.microsoft.com/office/drawing/2016/5/9/chartex" xmlns:cx4="http://schemas.microsoft.com/office/drawing/2016/5/10/chartex" xmlns:cx5="http://schemas.microsoft.com/office/drawing/2016/5/11/chartex" xmlns:cx6="http://schemas.microsoft.com/office/drawing/2016/5/12/chartex" xmlns:cx7="http://schemas.microsoft.com/office/drawing/2016/5/13/chartex" xmlns:cx8="http://schemas.microsoft.com/office/drawing/2016/5/14/chartex" xmlns:mc="http://schemas.openxmlformats.org/markup-compatibility/2006" xmlns:aink="http://schemas.microsoft.com/office/drawing/2016/ink" xmlns:am3d="http://schemas.microsoft.com/office/drawing/2017/model3d" xmlns:o="urn:schemas-microsoft-com:office:office" xmlns:r="http://schemas.openxmlformats.org/officeDocument/2006/relationships" xmlns:m="http://schemas.openxmlformats.org/officeDocument/2006/math" xmlns:v="urn:schemas-microsoft-com:vml" xmlns:wp14="http://schemas.microsoft.com/office/word/2010/wordprocessingDrawing" xmlns:wp="http://schemas.openxmlformats.org/drawingml/2006/wordprocessingDrawing" xmlns:w10="urn:schemas-microsoft-com:office:word" xmlns:w="http://schemas.openxmlformats.org/wordprocessingml/2006/main" xmlns:w14="http://schemas.microsoft.com/office/word/2010/wordml" xmlns:w15="http://schemas.microsoft.com/office/word/2012/wordml" xmlns:w16cex="http://schemas.microsoft.com/office/word/2018/wordml/cex" xmlns:w16cid="http://schemas.microsoft.com/office/word/2016/wordml/cid" xmlns:w16="http://schemas.microsoft.com/office/word/2018/wordml" xmlns:w16sdtdh="http://schemas.microsoft.com/office/word/2020/wordml/sdtdatahash" xmlns:w16se="http://schemas.microsoft.com/office/word/2015/wordml/symex" xmlns:wpg="http://schemas.microsoft.com/office/word/2010/wordprocessingGroup" xmlns:wpi="http://schemas.microsoft.com/office/word/2010/wordprocessingInk" xmlns:wne="http://schemas.microsoft.com/office/word/2006/wordml" xmlns:wps="http://schemas.microsoft.com/office/word/2010/wordprocessingShape" mc:Ignorable="w14 w15 w16se w16cid w16 w16cex w16sdtdh wp14">
   <w:abstractNum w:abstractNumId="0" w15:restartNumberingAfterBreak="0">
+    <w:nsid w:val="19D23937"/>
+    <w:multiLevelType w:val="multilevel"/>
+    <w:tmpl w:val="7D188E86"/>
+    <w:lvl w:ilvl="0">
+      <w:start w:val="1"/>
+      <w:numFmt w:val="decimal"/>
+      <w:lvlText w:val="%1.0"/>
+      <w:lvlJc w:val="left"/>
+      <w:pPr>
+        <w:ind w:left="360" w:hanging="360"/>
+      </w:pPr>
+      <w:rPr>
+        <w:rFonts w:hint="default"/>
+      </w:rPr>
+    </w:lvl>
+    <w:lvl w:ilvl="1">
+      <w:start w:val="1"/>
+      <w:numFmt w:val="decimal"/>
+      <w:lvlText w:val="%1.%2"/>
+      <w:lvlJc w:val="left"/>
+      <w:pPr>
+        <w:ind w:left="1068" w:hanging="360"/>
+      </w:pPr>
+      <w:rPr>
+        <w:rFonts w:hint="default"/>
+      </w:rPr>
+    </w:lvl>
+    <w:lvl w:ilvl="2">
+      <w:start w:val="1"/>
+      <w:numFmt w:val="decimal"/>
+      <w:lvlText w:val="%1.%2.%3"/>
+      <w:lvlJc w:val="left"/>
+      <w:pPr>
+        <w:ind w:left="2136" w:hanging="720"/>
+      </w:pPr>
+      <w:rPr>
+        <w:rFonts w:hint="default"/>
+      </w:rPr>
+    </w:lvl>
+    <w:lvl w:ilvl="3">
+      <w:start w:val="1"/>
+      <w:numFmt w:val="decimal"/>
+      <w:lvlText w:val="%1.%2.%3.%4"/>
+      <w:lvlJc w:val="left"/>
+      <w:pPr>
+        <w:ind w:left="2844" w:hanging="720"/>
+      </w:pPr>
+      <w:rPr>
+        <w:rFonts w:hint="default"/>
+      </w:rPr>
+    </w:lvl>
+    <w:lvl w:ilvl="4">
+      <w:start w:val="1"/>
+      <w:numFmt w:val="decimal"/>
+      <w:lvlText w:val="%1.%2.%3.%4.%5"/>
+      <w:lvlJc w:val="left"/>
+      <w:pPr>
+        <w:ind w:left="3912" w:hanging="1080"/>
+      </w:pPr>
+      <w:rPr>
+        <w:rFonts w:hint="default"/>
+      </w:rPr>
+    </w:lvl>
+    <w:lvl w:ilvl="5">
+      <w:start w:val="1"/>
+      <w:numFmt w:val="decimal"/>
+      <w:lvlText w:val="%1.%2.%3.%4.%5.%6"/>
+      <w:lvlJc w:val="left"/>
+      <w:pPr>
+        <w:ind w:left="4620" w:hanging="1080"/>
+      </w:pPr>
+      <w:rPr>
+        <w:rFonts w:hint="default"/>
+      </w:rPr>
+    </w:lvl>
+    <w:lvl w:ilvl="6">
+      <w:start w:val="1"/>
+      <w:numFmt w:val="decimal"/>
+      <w:lvlText w:val="%1.%2.%3.%4.%5.%6.%7"/>
+      <w:lvlJc w:val="left"/>
+      <w:pPr>
+        <w:ind w:left="5688" w:hanging="1440"/>
+      </w:pPr>
+      <w:rPr>
+        <w:rFonts w:hint="default"/>
+      </w:rPr>
+    </w:lvl>
+    <w:lvl w:ilvl="7">
+      <w:start w:val="1"/>
+      <w:numFmt w:val="decimal"/>
+      <w:lvlText w:val="%1.%2.%3.%4.%5.%6.%7.%8"/>
+      <w:lvlJc w:val="left"/>
+      <w:pPr>
+        <w:ind w:left="6396" w:hanging="1440"/>
+      </w:pPr>
+      <w:rPr>
+        <w:rFonts w:hint="default"/>
+      </w:rPr>
+    </w:lvl>
+    <w:lvl w:ilvl="8">
+      <w:start w:val="1"/>
+      <w:numFmt w:val="decimal"/>
+      <w:lvlText w:val="%1.%2.%3.%4.%5.%6.%7.%8.%9"/>
+      <w:lvlJc w:val="left"/>
+      <w:pPr>
+        <w:ind w:left="7104" w:hanging="1440"/>
+      </w:pPr>
+      <w:rPr>
+        <w:rFonts w:hint="default"/>
+      </w:rPr>
+    </w:lvl>
+  </w:abstractNum>
+  <w:abstractNum w:abstractNumId="1" w15:restartNumberingAfterBreak="0">
     <w:nsid w:val="410A5621"/>
     <w:multiLevelType w:val="hybridMultilevel"/>
     <w:tmpl w:val="EA2E94BE"/>
@@ -639,6 +967,9 @@
     </w:lvl>
   </w:abstractNum>
   <w:num w:numId="1">
+    <w:abstractNumId w:val="1"/>
+  </w:num>
+  <w:num w:numId="2">
     <w:abstractNumId w:val="0"/>
   </w:num>
 </w:numbering>

</xml_diff>